<commit_message>
geld betalen + kaarten kopen
</commit_message>
<xml_diff>
--- a/Pygame todo.docx
+++ b/Pygame todo.docx
@@ -246,7 +246,33 @@
           <w:sz w:val="28"/>
           <w:szCs w:val="28"/>
         </w:rPr>
-        <w:t xml:space="preserve"> Als je 2 dezelfde gooit mag je nog is.</w:t>
+        <w:t xml:space="preserve"> </w:t>
+      </w:r>
+      <w:r>
+        <w:rPr>
+          <w:rFonts w:ascii="Arial" w:hAnsi="Arial" w:cs="Arial"/>
+          <w:strike/>
+          <w:sz w:val="28"/>
+          <w:szCs w:val="28"/>
+        </w:rPr>
+        <w:t>Als je 2 dezelfde gooit mag je nog is.</w:t>
+      </w:r>
+      <w:r>
+        <w:rPr>
+          <w:rFonts w:ascii="Arial" w:hAnsi="Arial" w:cs="Arial"/>
+          <w:strike/>
+          <w:sz w:val="28"/>
+          <w:szCs w:val="28"/>
+        </w:rPr>
+        <w:t xml:space="preserve"> </w:t>
+      </w:r>
+      <w:r>
+        <w:rPr>
+          <w:rFonts w:ascii="Arial" w:hAnsi="Arial" w:cs="Arial"/>
+          <w:sz w:val="28"/>
+          <w:szCs w:val="28"/>
+        </w:rPr>
+        <w:t>Meer dan 3 keer dezelfde gevangenis.</w:t>
       </w:r>
     </w:p>
     <w:p>
@@ -342,13 +368,15 @@
       <w:pPr>
         <w:rPr>
           <w:rFonts w:ascii="Arial" w:hAnsi="Arial" w:cs="Arial"/>
-          <w:sz w:val="28"/>
-          <w:szCs w:val="28"/>
-        </w:rPr>
-      </w:pPr>
-      <w:r>
-        <w:rPr>
-          <w:rFonts w:ascii="Arial" w:hAnsi="Arial" w:cs="Arial"/>
+          <w:strike/>
+          <w:sz w:val="28"/>
+          <w:szCs w:val="28"/>
+        </w:rPr>
+      </w:pPr>
+      <w:r>
+        <w:rPr>
+          <w:rFonts w:ascii="Arial" w:hAnsi="Arial" w:cs="Arial"/>
+          <w:strike/>
           <w:sz w:val="28"/>
           <w:szCs w:val="28"/>
         </w:rPr>
@@ -359,13 +387,15 @@
       <w:pPr>
         <w:rPr>
           <w:rFonts w:ascii="Arial" w:hAnsi="Arial" w:cs="Arial"/>
-          <w:sz w:val="28"/>
-          <w:szCs w:val="28"/>
-        </w:rPr>
-      </w:pPr>
-      <w:r>
-        <w:rPr>
-          <w:rFonts w:ascii="Arial" w:hAnsi="Arial" w:cs="Arial"/>
+          <w:strike/>
+          <w:sz w:val="28"/>
+          <w:szCs w:val="28"/>
+        </w:rPr>
+      </w:pPr>
+      <w:r>
+        <w:rPr>
+          <w:rFonts w:ascii="Arial" w:hAnsi="Arial" w:cs="Arial"/>
+          <w:strike/>
           <w:sz w:val="28"/>
           <w:szCs w:val="28"/>
         </w:rPr>
@@ -376,13 +406,15 @@
       <w:pPr>
         <w:rPr>
           <w:rFonts w:ascii="Arial" w:hAnsi="Arial" w:cs="Arial"/>
-          <w:sz w:val="28"/>
-          <w:szCs w:val="28"/>
-        </w:rPr>
-      </w:pPr>
-      <w:r>
-        <w:rPr>
-          <w:rFonts w:ascii="Arial" w:hAnsi="Arial" w:cs="Arial"/>
+          <w:strike/>
+          <w:sz w:val="28"/>
+          <w:szCs w:val="28"/>
+        </w:rPr>
+      </w:pPr>
+      <w:r>
+        <w:rPr>
+          <w:rFonts w:ascii="Arial" w:hAnsi="Arial" w:cs="Arial"/>
+          <w:strike/>
           <w:sz w:val="28"/>
           <w:szCs w:val="28"/>
         </w:rPr>
@@ -427,13 +459,15 @@
       <w:pPr>
         <w:rPr>
           <w:rFonts w:ascii="Arial" w:hAnsi="Arial" w:cs="Arial"/>
-          <w:sz w:val="28"/>
-          <w:szCs w:val="28"/>
-        </w:rPr>
-      </w:pPr>
-      <w:r>
-        <w:rPr>
-          <w:rFonts w:ascii="Arial" w:hAnsi="Arial" w:cs="Arial"/>
+          <w:strike/>
+          <w:sz w:val="28"/>
+          <w:szCs w:val="28"/>
+        </w:rPr>
+      </w:pPr>
+      <w:r>
+        <w:rPr>
+          <w:rFonts w:ascii="Arial" w:hAnsi="Arial" w:cs="Arial"/>
+          <w:strike/>
           <w:sz w:val="28"/>
           <w:szCs w:val="28"/>
         </w:rPr>
@@ -456,6 +490,14 @@
         </w:rPr>
         <w:t>Array in klasse speler waar alle bezitten kaarten in zitten</w:t>
       </w:r>
+      <w:r>
+        <w:rPr>
+          <w:rFonts w:ascii="Arial" w:hAnsi="Arial" w:cs="Arial"/>
+          <w:sz w:val="28"/>
+          <w:szCs w:val="28"/>
+        </w:rPr>
+        <w:t xml:space="preserve"> deze steekt momenteel in vakjes[]</w:t>
+      </w:r>
     </w:p>
     <w:p>
       <w:pPr>
@@ -472,6 +514,66 @@
           <w:szCs w:val="28"/>
         </w:rPr>
         <w:t xml:space="preserve">Image speler laten bewegen </w:t>
+      </w:r>
+    </w:p>
+    <w:p>
+      <w:pPr>
+        <w:rPr>
+          <w:rFonts w:ascii="Arial" w:hAnsi="Arial" w:cs="Arial"/>
+          <w:sz w:val="28"/>
+          <w:szCs w:val="28"/>
+        </w:rPr>
+      </w:pPr>
+      <w:r>
+        <w:rPr>
+          <w:rFonts w:ascii="Arial" w:hAnsi="Arial" w:cs="Arial"/>
+          <w:sz w:val="28"/>
+          <w:szCs w:val="28"/>
+        </w:rPr>
+        <w:t>Geld onder nul kan een speler niet kopen of moet betalen om onder nul speler dood</w:t>
+      </w:r>
+    </w:p>
+    <w:p>
+      <w:pPr>
+        <w:rPr>
+          <w:rFonts w:ascii="Arial" w:hAnsi="Arial" w:cs="Arial"/>
+          <w:sz w:val="28"/>
+          <w:szCs w:val="28"/>
+        </w:rPr>
+      </w:pPr>
+      <w:r>
+        <w:rPr>
+          <w:rFonts w:ascii="Arial" w:hAnsi="Arial" w:cs="Arial"/>
+          <w:sz w:val="28"/>
+          <w:szCs w:val="28"/>
+        </w:rPr>
+        <w:t xml:space="preserve">Klasse </w:t>
+      </w:r>
+      <w:proofErr w:type="spellStart"/>
+      <w:r>
+        <w:rPr>
+          <w:rFonts w:ascii="Arial" w:hAnsi="Arial" w:cs="Arial"/>
+          <w:sz w:val="28"/>
+          <w:szCs w:val="28"/>
+        </w:rPr>
+        <w:t>player.money</w:t>
+      </w:r>
+      <w:proofErr w:type="spellEnd"/>
+      <w:r>
+        <w:rPr>
+          <w:rFonts w:ascii="Arial" w:hAnsi="Arial" w:cs="Arial"/>
+          <w:sz w:val="28"/>
+          <w:szCs w:val="28"/>
+        </w:rPr>
+        <w:t xml:space="preserve"> moet worden gec</w:t>
+      </w:r>
+      <w:r>
+        <w:rPr>
+          <w:rFonts w:ascii="Arial" w:hAnsi="Arial" w:cs="Arial"/>
+          <w:sz w:val="28"/>
+          <w:szCs w:val="28"/>
+        </w:rPr>
+        <w:t>onverteerd naar int</w:t>
       </w:r>
     </w:p>
     <w:p>

</xml_diff>

<commit_message>
naardegevangenis + geld onder 0
</commit_message>
<xml_diff>
--- a/Pygame todo.docx
+++ b/Pygame todo.docx
@@ -14,7 +14,6 @@
           <w:u w:val="single"/>
         </w:rPr>
       </w:pPr>
-      <w:proofErr w:type="spellStart"/>
       <w:r>
         <w:rPr>
           <w:rFonts w:ascii="Arial" w:hAnsi="Arial" w:cs="Arial"/>
@@ -24,43 +23,7 @@
           <w:szCs w:val="40"/>
           <w:u w:val="single"/>
         </w:rPr>
-        <w:t>Pygame</w:t>
-      </w:r>
-      <w:proofErr w:type="spellEnd"/>
-      <w:r>
-        <w:rPr>
-          <w:rFonts w:ascii="Arial" w:hAnsi="Arial" w:cs="Arial"/>
-          <w:b/>
-          <w:bCs/>
-          <w:sz w:val="40"/>
-          <w:szCs w:val="40"/>
-          <w:u w:val="single"/>
-        </w:rPr>
-        <w:t xml:space="preserve"> </w:t>
-      </w:r>
-      <w:proofErr w:type="spellStart"/>
-      <w:r>
-        <w:rPr>
-          <w:rFonts w:ascii="Arial" w:hAnsi="Arial" w:cs="Arial"/>
-          <w:b/>
-          <w:bCs/>
-          <w:sz w:val="40"/>
-          <w:szCs w:val="40"/>
-          <w:u w:val="single"/>
-        </w:rPr>
-        <w:t>todo</w:t>
-      </w:r>
-      <w:proofErr w:type="spellEnd"/>
-      <w:r>
-        <w:rPr>
-          <w:rFonts w:ascii="Arial" w:hAnsi="Arial" w:cs="Arial"/>
-          <w:b/>
-          <w:bCs/>
-          <w:sz w:val="40"/>
-          <w:szCs w:val="40"/>
-          <w:u w:val="single"/>
-        </w:rPr>
-        <w:t>:</w:t>
+        <w:t>Pygame todo:</w:t>
       </w:r>
     </w:p>
     <w:p>
@@ -96,27 +59,7 @@
           <w:sz w:val="28"/>
           <w:szCs w:val="28"/>
         </w:rPr>
-        <w:t xml:space="preserve">Eventueel </w:t>
-      </w:r>
-      <w:proofErr w:type="spellStart"/>
-      <w:r>
-        <w:rPr>
-          <w:rFonts w:ascii="Arial" w:hAnsi="Arial" w:cs="Arial"/>
-          <w:strike/>
-          <w:sz w:val="28"/>
-          <w:szCs w:val="28"/>
-        </w:rPr>
-        <w:t>klasses</w:t>
-      </w:r>
-      <w:proofErr w:type="spellEnd"/>
-      <w:r>
-        <w:rPr>
-          <w:rFonts w:ascii="Arial" w:hAnsi="Arial" w:cs="Arial"/>
-          <w:strike/>
-          <w:sz w:val="28"/>
-          <w:szCs w:val="28"/>
-        </w:rPr>
-        <w:t xml:space="preserve"> maken van spelers</w:t>
+        <w:t>Eventueel klasses maken van spelers</w:t>
       </w:r>
     </w:p>
     <w:p>
@@ -175,18 +118,8 @@
           <w:sz w:val="28"/>
           <w:szCs w:val="28"/>
         </w:rPr>
-        <w:t xml:space="preserve">Kans en algemeen fonds kaarten </w:t>
-      </w:r>
-      <w:proofErr w:type="spellStart"/>
-      <w:r>
-        <w:rPr>
-          <w:rFonts w:ascii="Arial" w:hAnsi="Arial" w:cs="Arial"/>
-          <w:sz w:val="28"/>
-          <w:szCs w:val="28"/>
-        </w:rPr>
-        <w:t>png</w:t>
-      </w:r>
-      <w:proofErr w:type="spellEnd"/>
+        <w:t>Kans en algemeen fonds kaarten png</w:t>
+      </w:r>
     </w:p>
     <w:p>
       <w:pPr>
@@ -269,6 +202,7 @@
       <w:r>
         <w:rPr>
           <w:rFonts w:ascii="Arial" w:hAnsi="Arial" w:cs="Arial"/>
+          <w:strike/>
           <w:sz w:val="28"/>
           <w:szCs w:val="28"/>
         </w:rPr>
@@ -325,43 +259,7 @@
           <w:sz w:val="28"/>
           <w:szCs w:val="28"/>
         </w:rPr>
-        <w:t>Kans algemeen fonds random (</w:t>
-      </w:r>
-      <w:proofErr w:type="spellStart"/>
-      <w:r>
-        <w:rPr>
-          <w:rFonts w:ascii="Arial" w:hAnsi="Arial" w:cs="Arial"/>
-          <w:sz w:val="28"/>
-          <w:szCs w:val="28"/>
-        </w:rPr>
-        <w:t>mss</w:t>
-      </w:r>
-      <w:proofErr w:type="spellEnd"/>
-      <w:r>
-        <w:rPr>
-          <w:rFonts w:ascii="Arial" w:hAnsi="Arial" w:cs="Arial"/>
-          <w:sz w:val="28"/>
-          <w:szCs w:val="28"/>
-        </w:rPr>
-        <w:t xml:space="preserve"> array met alle kaarten, geneneer een random nummer, die kaart wordt in het array gebruikt en dan eruit </w:t>
-      </w:r>
-      <w:proofErr w:type="spellStart"/>
-      <w:r>
-        <w:rPr>
-          <w:rFonts w:ascii="Arial" w:hAnsi="Arial" w:cs="Arial"/>
-          <w:sz w:val="28"/>
-          <w:szCs w:val="28"/>
-        </w:rPr>
-        <w:t>gehaalt</w:t>
-      </w:r>
-      <w:proofErr w:type="spellEnd"/>
-      <w:r>
-        <w:rPr>
-          <w:rFonts w:ascii="Arial" w:hAnsi="Arial" w:cs="Arial"/>
-          <w:sz w:val="28"/>
-          <w:szCs w:val="28"/>
-        </w:rPr>
-        <w:t xml:space="preserve">) </w:t>
+        <w:t xml:space="preserve">Kans algemeen fonds random (mss array met alle kaarten, geneneer een random nummer, die kaart wordt in het array gebruikt en dan eruit gehaalt) </w:t>
       </w:r>
     </w:p>
     <w:p>
@@ -527,71 +425,38 @@
       <w:r>
         <w:rPr>
           <w:rFonts w:ascii="Arial" w:hAnsi="Arial" w:cs="Arial"/>
+          <w:strike/>
           <w:sz w:val="28"/>
           <w:szCs w:val="28"/>
         </w:rPr>
         <w:t>Geld onder nul kan een speler niet kopen of moet betalen om onder nul speler dood</w:t>
       </w:r>
-    </w:p>
-    <w:p>
-      <w:pPr>
-        <w:rPr>
-          <w:rFonts w:ascii="Arial" w:hAnsi="Arial" w:cs="Arial"/>
-          <w:sz w:val="28"/>
-          <w:szCs w:val="28"/>
-        </w:rPr>
-      </w:pPr>
-      <w:r>
-        <w:rPr>
-          <w:rFonts w:ascii="Arial" w:hAnsi="Arial" w:cs="Arial"/>
-          <w:sz w:val="28"/>
-          <w:szCs w:val="28"/>
-        </w:rPr>
-        <w:t xml:space="preserve">Klasse </w:t>
-      </w:r>
-      <w:proofErr w:type="spellStart"/>
-      <w:r>
-        <w:rPr>
-          <w:rFonts w:ascii="Arial" w:hAnsi="Arial" w:cs="Arial"/>
-          <w:sz w:val="28"/>
-          <w:szCs w:val="28"/>
-        </w:rPr>
-        <w:t>player.money</w:t>
-      </w:r>
-      <w:proofErr w:type="spellEnd"/>
-      <w:r>
-        <w:rPr>
-          <w:rFonts w:ascii="Arial" w:hAnsi="Arial" w:cs="Arial"/>
-          <w:sz w:val="28"/>
-          <w:szCs w:val="28"/>
-        </w:rPr>
-        <w:t xml:space="preserve"> moet worden gec</w:t>
-      </w:r>
-      <w:r>
-        <w:rPr>
-          <w:rFonts w:ascii="Arial" w:hAnsi="Arial" w:cs="Arial"/>
-          <w:sz w:val="28"/>
-          <w:szCs w:val="28"/>
-        </w:rPr>
-        <w:t>onverteerd naar int</w:t>
-      </w:r>
-    </w:p>
-    <w:p>
-      <w:pPr>
-        <w:rPr>
-          <w:rFonts w:ascii="Arial" w:hAnsi="Arial" w:cs="Arial"/>
-          <w:sz w:val="28"/>
-          <w:szCs w:val="28"/>
-        </w:rPr>
-      </w:pPr>
-      <w:r>
-        <w:rPr>
-          <w:rFonts w:ascii="Arial" w:hAnsi="Arial" w:cs="Arial"/>
+      <w:r>
+        <w:rPr>
+          <w:rFonts w:ascii="Arial" w:hAnsi="Arial" w:cs="Arial"/>
+          <w:strike/>
           <w:sz w:val="28"/>
           <w:szCs w:val="28"/>
         </w:rPr>
         <w:t xml:space="preserve"> </w:t>
       </w:r>
+      <w:r>
+        <w:rPr>
+          <w:rFonts w:ascii="Arial" w:hAnsi="Arial" w:cs="Arial"/>
+          <w:sz w:val="28"/>
+          <w:szCs w:val="28"/>
+        </w:rPr>
+        <w:t>animatie maken</w:t>
+      </w:r>
+    </w:p>
+    <w:p>
+      <w:pPr>
+        <w:rPr>
+          <w:rFonts w:ascii="Arial" w:hAnsi="Arial" w:cs="Arial"/>
+          <w:sz w:val="28"/>
+          <w:szCs w:val="28"/>
+        </w:rPr>
+      </w:pPr>
     </w:p>
     <w:p>
       <w:pPr>

</xml_diff>

<commit_message>
to do update + algemeen fonds + types in positiecheck kans en algemeen fonds
</commit_message>
<xml_diff>
--- a/Pygame todo.docx
+++ b/Pygame todo.docx
@@ -14,6 +14,7 @@
           <w:u w:val="single"/>
         </w:rPr>
       </w:pPr>
+      <w:proofErr w:type="spellStart"/>
       <w:r>
         <w:rPr>
           <w:rFonts w:ascii="Arial" w:hAnsi="Arial" w:cs="Arial"/>
@@ -23,7 +24,43 @@
           <w:szCs w:val="40"/>
           <w:u w:val="single"/>
         </w:rPr>
-        <w:t>Pygame todo:</w:t>
+        <w:t>Pygame</w:t>
+      </w:r>
+      <w:proofErr w:type="spellEnd"/>
+      <w:r>
+        <w:rPr>
+          <w:rFonts w:ascii="Arial" w:hAnsi="Arial" w:cs="Arial"/>
+          <w:b/>
+          <w:bCs/>
+          <w:sz w:val="40"/>
+          <w:szCs w:val="40"/>
+          <w:u w:val="single"/>
+        </w:rPr>
+        <w:t xml:space="preserve"> </w:t>
+      </w:r>
+      <w:proofErr w:type="spellStart"/>
+      <w:r>
+        <w:rPr>
+          <w:rFonts w:ascii="Arial" w:hAnsi="Arial" w:cs="Arial"/>
+          <w:b/>
+          <w:bCs/>
+          <w:sz w:val="40"/>
+          <w:szCs w:val="40"/>
+          <w:u w:val="single"/>
+        </w:rPr>
+        <w:t>todo</w:t>
+      </w:r>
+      <w:proofErr w:type="spellEnd"/>
+      <w:r>
+        <w:rPr>
+          <w:rFonts w:ascii="Arial" w:hAnsi="Arial" w:cs="Arial"/>
+          <w:b/>
+          <w:bCs/>
+          <w:sz w:val="40"/>
+          <w:szCs w:val="40"/>
+          <w:u w:val="single"/>
+        </w:rPr>
+        <w:t>:</w:t>
       </w:r>
     </w:p>
     <w:p>
@@ -59,7 +96,27 @@
           <w:sz w:val="28"/>
           <w:szCs w:val="28"/>
         </w:rPr>
-        <w:t>Eventueel klasses maken van spelers</w:t>
+        <w:t xml:space="preserve">Eventueel </w:t>
+      </w:r>
+      <w:proofErr w:type="spellStart"/>
+      <w:r>
+        <w:rPr>
+          <w:rFonts w:ascii="Arial" w:hAnsi="Arial" w:cs="Arial"/>
+          <w:strike/>
+          <w:sz w:val="28"/>
+          <w:szCs w:val="28"/>
+        </w:rPr>
+        <w:t>klasses</w:t>
+      </w:r>
+      <w:proofErr w:type="spellEnd"/>
+      <w:r>
+        <w:rPr>
+          <w:rFonts w:ascii="Arial" w:hAnsi="Arial" w:cs="Arial"/>
+          <w:strike/>
+          <w:sz w:val="28"/>
+          <w:szCs w:val="28"/>
+        </w:rPr>
+        <w:t xml:space="preserve"> maken van spelers</w:t>
       </w:r>
     </w:p>
     <w:p>
@@ -118,7 +175,15 @@
           <w:sz w:val="28"/>
           <w:szCs w:val="28"/>
         </w:rPr>
-        <w:t>Kans en algemeen fonds kaarten png</w:t>
+        <w:t xml:space="preserve">Kans en algemeen fonds </w:t>
+      </w:r>
+      <w:r>
+        <w:rPr>
+          <w:rFonts w:ascii="Arial" w:hAnsi="Arial" w:cs="Arial"/>
+          <w:sz w:val="28"/>
+          <w:szCs w:val="28"/>
+        </w:rPr>
+        <w:t>printen</w:t>
       </w:r>
     </w:p>
     <w:p>
@@ -244,22 +309,67 @@
         </w:rPr>
         <w:t>Gevangenis</w:t>
       </w:r>
-    </w:p>
-    <w:p>
-      <w:pPr>
-        <w:rPr>
-          <w:rFonts w:ascii="Arial" w:hAnsi="Arial" w:cs="Arial"/>
-          <w:sz w:val="28"/>
-          <w:szCs w:val="28"/>
-        </w:rPr>
-      </w:pPr>
-      <w:r>
-        <w:rPr>
-          <w:rFonts w:ascii="Arial" w:hAnsi="Arial" w:cs="Arial"/>
-          <w:sz w:val="28"/>
-          <w:szCs w:val="28"/>
-        </w:rPr>
-        <w:t xml:space="preserve">Kans algemeen fonds random (mss array met alle kaarten, geneneer een random nummer, die kaart wordt in het array gebruikt en dan eruit gehaalt) </w:t>
+      <w:r>
+        <w:rPr>
+          <w:rFonts w:ascii="Arial" w:hAnsi="Arial" w:cs="Arial"/>
+          <w:sz w:val="28"/>
+          <w:szCs w:val="28"/>
+        </w:rPr>
+        <w:t xml:space="preserve"> in de </w:t>
+      </w:r>
+      <w:proofErr w:type="spellStart"/>
+      <w:r>
+        <w:rPr>
+          <w:rFonts w:ascii="Arial" w:hAnsi="Arial" w:cs="Arial"/>
+          <w:sz w:val="28"/>
+          <w:szCs w:val="28"/>
+        </w:rPr>
+        <w:t>main</w:t>
+      </w:r>
+      <w:proofErr w:type="spellEnd"/>
+      <w:r>
+        <w:rPr>
+          <w:rFonts w:ascii="Arial" w:hAnsi="Arial" w:cs="Arial"/>
+          <w:sz w:val="28"/>
+          <w:szCs w:val="28"/>
+        </w:rPr>
+        <w:t xml:space="preserve"> voor er word </w:t>
+      </w:r>
+      <w:proofErr w:type="spellStart"/>
+      <w:r>
+        <w:rPr>
+          <w:rFonts w:ascii="Arial" w:hAnsi="Arial" w:cs="Arial"/>
+          <w:sz w:val="28"/>
+          <w:szCs w:val="28"/>
+        </w:rPr>
+        <w:t>gedobbelt</w:t>
+      </w:r>
+      <w:proofErr w:type="spellEnd"/>
+      <w:r>
+        <w:rPr>
+          <w:rFonts w:ascii="Arial" w:hAnsi="Arial" w:cs="Arial"/>
+          <w:sz w:val="28"/>
+          <w:szCs w:val="28"/>
+        </w:rPr>
+        <w:t xml:space="preserve"> kijken of de speler niet in de </w:t>
+      </w:r>
+      <w:proofErr w:type="spellStart"/>
+      <w:r>
+        <w:rPr>
+          <w:rFonts w:ascii="Arial" w:hAnsi="Arial" w:cs="Arial"/>
+          <w:sz w:val="28"/>
+          <w:szCs w:val="28"/>
+        </w:rPr>
+        <w:t>gevanis</w:t>
+      </w:r>
+      <w:proofErr w:type="spellEnd"/>
+      <w:r>
+        <w:rPr>
+          <w:rFonts w:ascii="Arial" w:hAnsi="Arial" w:cs="Arial"/>
+          <w:sz w:val="28"/>
+          <w:szCs w:val="28"/>
+        </w:rPr>
+        <w:t xml:space="preserve"> zit + functie voor wat te doen in de gevangenis</w:t>
       </w:r>
     </w:p>
     <w:p>
@@ -285,20 +395,26 @@
       <w:pPr>
         <w:rPr>
           <w:rFonts w:ascii="Arial" w:hAnsi="Arial" w:cs="Arial"/>
-          <w:strike/>
-          <w:sz w:val="28"/>
-          <w:szCs w:val="28"/>
-        </w:rPr>
-      </w:pPr>
-      <w:r>
-        <w:rPr>
-          <w:rFonts w:ascii="Arial" w:hAnsi="Arial" w:cs="Arial"/>
-          <w:strike/>
+          <w:sz w:val="28"/>
+          <w:szCs w:val="28"/>
+        </w:rPr>
+      </w:pPr>
+      <w:r>
+        <w:rPr>
+          <w:rFonts w:ascii="Arial" w:hAnsi="Arial" w:cs="Arial"/>
           <w:sz w:val="28"/>
           <w:szCs w:val="28"/>
         </w:rPr>
         <w:t>Lang start extra geld</w:t>
       </w:r>
+      <w:r>
+        <w:rPr>
+          <w:rFonts w:ascii="Arial" w:hAnsi="Arial" w:cs="Arial"/>
+          <w:sz w:val="28"/>
+          <w:szCs w:val="28"/>
+        </w:rPr>
+        <w:t xml:space="preserve"> niet alleen op start. door te kijken achter een dobbel of er niet langs 0 is gegaan of algemeen fonds</w:t>
+      </w:r>
     </w:p>
     <w:p>
       <w:pPr>
@@ -317,23 +433,6 @@
           <w:szCs w:val="28"/>
         </w:rPr>
         <w:t>Gratis parking (krijg de pot, variabele)</w:t>
-      </w:r>
-    </w:p>
-    <w:p>
-      <w:pPr>
-        <w:rPr>
-          <w:rFonts w:ascii="Arial" w:hAnsi="Arial" w:cs="Arial"/>
-          <w:sz w:val="28"/>
-          <w:szCs w:val="28"/>
-        </w:rPr>
-      </w:pPr>
-      <w:r>
-        <w:rPr>
-          <w:rFonts w:ascii="Arial" w:hAnsi="Arial" w:cs="Arial"/>
-          <w:sz w:val="28"/>
-          <w:szCs w:val="28"/>
-        </w:rPr>
-        <w:t>Ruilen met andere spelers</w:t>
       </w:r>
     </w:p>
     <w:p>

</xml_diff>